<commit_message>
wip: continue work on program
</commit_message>
<xml_diff>
--- a/Dokumentation.docx
+++ b/Dokumentation.docx
@@ -58,13 +58,8 @@
         </w:numPr>
       </w:pPr>
       <w:r>
-        <w:t>Methode für Speicherung/Einlesen der Produkte als/</w:t>
-      </w:r>
-      <w:proofErr w:type="gramStart"/>
-      <w:r>
-        <w:t>aus einer JSON-File</w:t>
-      </w:r>
-      <w:proofErr w:type="gramEnd"/>
+        <w:t>Methode für Speicherung/Einlesen der Produkte als/aus einer JSON-File</w:t>
+      </w:r>
     </w:p>
     <w:p>
       <w:pPr>
@@ -126,31 +121,7 @@
         <w:t>Methode</w:t>
       </w:r>
       <w:r>
-        <w:t xml:space="preserve"> für Bearbeitung </w:t>
-      </w:r>
-      <w:proofErr w:type="gramStart"/>
-      <w:r>
-        <w:t>von Produkte</w:t>
-      </w:r>
-      <w:proofErr w:type="gramEnd"/>
-      <w:r>
-        <w:t xml:space="preserve"> (</w:t>
-      </w:r>
-      <w:proofErr w:type="spellStart"/>
-      <w:r>
-        <w:t>PrdktNr</w:t>
-      </w:r>
-      <w:proofErr w:type="spellEnd"/>
-      <w:r>
-        <w:t>/Name/Preis/</w:t>
-      </w:r>
-      <w:proofErr w:type="spellStart"/>
-      <w:r>
-        <w:t>etc</w:t>
-      </w:r>
-      <w:proofErr w:type="spellEnd"/>
-      <w:r>
-        <w:t>) inkl. Speicherung historischer Werte</w:t>
+        <w:t xml:space="preserve"> für Bearbeitung von Produkte (PrdktNr/Name/Preis/etc) inkl. Speicherung historischer Werte</w:t>
       </w:r>
     </w:p>
     <w:p>
@@ -163,21 +134,7 @@
         <w:rPr>
           <w:u w:val="single"/>
         </w:rPr>
-        <w:t xml:space="preserve">Teil 2: Erstellung eines </w:t>
-      </w:r>
-      <w:proofErr w:type="spellStart"/>
-      <w:r>
-        <w:rPr>
-          <w:u w:val="single"/>
-        </w:rPr>
-        <w:t>basic</w:t>
-      </w:r>
-      <w:proofErr w:type="spellEnd"/>
-      <w:r>
-        <w:rPr>
-          <w:u w:val="single"/>
-        </w:rPr>
-        <w:t xml:space="preserve"> GUI zur Bedienung des Programms</w:t>
+        <w:t>Teil 2: Erstellung eines basic GUI zur Bedienung des Programms</w:t>
       </w:r>
     </w:p>
     <w:p>
@@ -209,6 +166,7 @@
     </w:p>
     <w:p>
       <w:pPr>
+        <w:spacing w:after="0"/>
         <w:rPr>
           <w:u w:val="single"/>
         </w:rPr>
@@ -243,46 +201,7 @@
         <w:spacing w:after="0"/>
       </w:pPr>
       <w:r>
-        <w:t xml:space="preserve">=&gt; mit jedem Starten </w:t>
-      </w:r>
-      <w:proofErr w:type="spellStart"/>
-      <w:proofErr w:type="gramStart"/>
-      <w:r>
-        <w:t>ließt</w:t>
-      </w:r>
-      <w:proofErr w:type="spellEnd"/>
-      <w:proofErr w:type="gramEnd"/>
-      <w:r>
-        <w:t xml:space="preserve"> das </w:t>
-      </w:r>
-      <w:proofErr w:type="spellStart"/>
-      <w:r>
-        <w:t>Prgrm</w:t>
-      </w:r>
-      <w:proofErr w:type="spellEnd"/>
-      <w:r>
-        <w:t xml:space="preserve"> seine Daten ein, man kann dann damit arbeiten, </w:t>
-      </w:r>
-      <w:proofErr w:type="gramStart"/>
-      <w:r>
-        <w:t xml:space="preserve">beim </w:t>
-      </w:r>
-      <w:proofErr w:type="spellStart"/>
-      <w:r>
-        <w:t>schließen</w:t>
-      </w:r>
-      <w:proofErr w:type="spellEnd"/>
-      <w:proofErr w:type="gramEnd"/>
-      <w:r>
-        <w:t xml:space="preserve"> werden die Daten wieder </w:t>
-      </w:r>
-      <w:proofErr w:type="spellStart"/>
-      <w:r>
-        <w:t>serialized</w:t>
-      </w:r>
-      <w:proofErr w:type="spellEnd"/>
-      <w:r>
-        <w:t xml:space="preserve"> (JSON)</w:t>
+        <w:t>=&gt; mit jedem Starten ließt das Prgrm seine Daten ein, man kann dann damit arbeiten, beim schließen werden die Daten wieder serialized (JSON)</w:t>
       </w:r>
     </w:p>
     <w:p>
@@ -415,13 +334,8 @@
         </w:rPr>
         <w:t>💡</w:t>
       </w:r>
-      <w:proofErr w:type="spellStart"/>
-      <w:r>
-        <w:t>Environment.Exit</w:t>
-      </w:r>
-      <w:proofErr w:type="spellEnd"/>
-      <w:r>
-        <w:t>(0) =&gt; beendet das Programm sofort mit Code 0.</w:t>
+      <w:r>
+        <w:t>Environment.Exit(0) =&gt; beendet das Programm sofort mit Code 0.</w:t>
       </w:r>
     </w:p>
     <w:p>
@@ -443,6 +357,56 @@
           <w:u w:val="single"/>
         </w:rPr>
       </w:pPr>
+    </w:p>
+    <w:p>
+      <w:pPr>
+        <w:rPr>
+          <w:u w:val="single"/>
+        </w:rPr>
+      </w:pPr>
+      <w:r>
+        <w:rPr>
+          <w:u w:val="single"/>
+        </w:rPr>
+        <w:br w:type="page"/>
+      </w:r>
+    </w:p>
+    <w:p>
+      <w:pPr>
+        <w:spacing w:after="0"/>
+        <w:rPr>
+          <w:u w:val="single"/>
+        </w:rPr>
+      </w:pPr>
+    </w:p>
+    <w:p>
+      <w:pPr>
+        <w:spacing w:after="0"/>
+      </w:pPr>
+      <w:r>
+        <w:t>15.04.2025 LEON</w:t>
+      </w:r>
+    </w:p>
+    <w:p>
+      <w:pPr>
+        <w:spacing w:after="0"/>
+      </w:pPr>
+    </w:p>
+    <w:p>
+      <w:pPr>
+        <w:spacing w:after="0"/>
+      </w:pPr>
+      <w:r>
+        <w:t>Man kann sich das Programm ein wenig so vorstellen wie einen Kassettenspieler. Wenn man das Programm startet kann man gleich eine Kassette reinstecken oder, wenn man keine hat, eine neue machen (Dataset-Klasse). Auf der Kassette stehen Daten drauf (Produkte, Geschäftsfälle, etc.), die das Programm einliest und diese dann bearbeiten kann. Wenn man fertig mit bearbeiten ist, werden alle Daten wieder auf die Kassette gespielt und ausgeworfen. (Serialization on exit)</w:t>
+      </w:r>
+    </w:p>
+    <w:p>
+      <w:pPr>
+        <w:spacing w:after="0"/>
+      </w:pPr>
+      <w:r>
+        <w:t>Außerdem Logik auf weitere Klassen aufgespalten/ausgeweitet, um SRP-Convention bestmöglich zu folgen. (AppControl-Klasse, UserInterface-Klasse, Dataset-Klasse, etc.)</w:t>
+      </w:r>
     </w:p>
     <w:sectPr>
       <w:headerReference w:type="default" r:id="rId8"/>
@@ -522,19 +486,11 @@
         <w:lang w:val="en-US"/>
       </w:rPr>
     </w:pPr>
-    <w:proofErr w:type="spellStart"/>
     <w:r>
       <w:rPr>
         <w:lang w:val="en-US"/>
       </w:rPr>
-      <w:t>Oshri</w:t>
-    </w:r>
-    <w:proofErr w:type="spellEnd"/>
-    <w:r>
-      <w:rPr>
-        <w:lang w:val="en-US"/>
-      </w:rPr>
-      <w:t xml:space="preserve"> S., Tobi T., Leon B</w:t>
+      <w:t>Oshri S., Tobi T., Leon B</w:t>
     </w:r>
     <w:r>
       <w:rPr>

</xml_diff>